<commit_message>
database details updated in word document
</commit_message>
<xml_diff>
--- a/Shared/Merchandizer/API_Documentation.docx
+++ b/Shared/Merchandizer/API_Documentation.docx
@@ -82,7 +82,7 @@
           <w:sz w:val="32"/>
           <w:szCs w:val="32"/>
         </w:rPr>
-        <w:t xml:space="preserve">Fabric/Price Calculation </w:t>
+        <w:t>Fabric/Price-</w:t>
       </w:r>
       <w:r>
         <w:rPr>
@@ -90,7 +90,15 @@
           <w:sz w:val="32"/>
           <w:szCs w:val="32"/>
         </w:rPr>
-        <w:t>Create Entry:</w:t>
+        <w:t xml:space="preserve">Calculation </w:t>
+      </w:r>
+      <w:r>
+        <w:rPr>
+          <w:rFonts w:ascii="Times New Roman" w:hAnsi="Times New Roman" w:cs="Times New Roman"/>
+          <w:sz w:val="32"/>
+          <w:szCs w:val="32"/>
+        </w:rPr>
+        <w:t>Create:</w:t>
       </w:r>
     </w:p>
     <w:tbl>
@@ -353,8 +361,21 @@
                 <w:szCs w:val="24"/>
                 <w:shd w:val="clear" w:color="auto" w:fill="FFFFFF"/>
               </w:rPr>
-              <w:t>/referenceId</w:t>
-            </w:r>
+              <w:t>/</w:t>
+            </w:r>
+            <w:proofErr w:type="spellStart"/>
+            <w:r>
+              <w:rPr>
+                <w:rFonts w:ascii="Times New Roman" w:hAnsi="Times New Roman" w:cs="Times New Roman"/>
+                <w:b w:val="0"/>
+                <w:color w:val="auto"/>
+                <w:sz w:val="24"/>
+                <w:szCs w:val="24"/>
+                <w:shd w:val="clear" w:color="auto" w:fill="FFFFFF"/>
+              </w:rPr>
+              <w:t>referenceId</w:t>
+            </w:r>
+            <w:proofErr w:type="spellEnd"/>
           </w:p>
         </w:tc>
       </w:tr>
@@ -5360,7 +5381,7 @@
           <w:sz w:val="32"/>
           <w:szCs w:val="32"/>
         </w:rPr>
-        <w:t xml:space="preserve">Fabric/Price Calculation Edit </w:t>
+        <w:t>Fabric/Price-</w:t>
       </w:r>
       <w:r>
         <w:rPr>
@@ -5368,7 +5389,7 @@
           <w:sz w:val="32"/>
           <w:szCs w:val="32"/>
         </w:rPr>
-        <w:t>Entry</w:t>
+        <w:t>Calculation Edit</w:t>
       </w:r>
       <w:r>
         <w:rPr>
@@ -10449,7 +10470,7 @@
           <w:sz w:val="32"/>
           <w:szCs w:val="32"/>
         </w:rPr>
-        <w:t xml:space="preserve">Fabric/Price Calculation Delete </w:t>
+        <w:t>Fabric/Price-</w:t>
       </w:r>
       <w:r>
         <w:rPr>
@@ -10457,7 +10478,7 @@
           <w:sz w:val="32"/>
           <w:szCs w:val="32"/>
         </w:rPr>
-        <w:t>Entry</w:t>
+        <w:t>Calculation Delete</w:t>
       </w:r>
       <w:r>
         <w:rPr>
@@ -10832,7 +10853,27 @@
                 <w:sz w:val="24"/>
                 <w:szCs w:val="24"/>
               </w:rPr>
-              <w:t xml:space="preserve">gets deleted instantly by matching the referenceId and </w:t>
+              <w:t xml:space="preserve">gets deleted instantly by matching the </w:t>
+            </w:r>
+            <w:proofErr w:type="spellStart"/>
+            <w:r>
+              <w:rPr>
+                <w:rFonts w:ascii="Times New Roman" w:hAnsi="Times New Roman" w:cs="Times New Roman"/>
+                <w:b w:val="0"/>
+                <w:sz w:val="24"/>
+                <w:szCs w:val="24"/>
+              </w:rPr>
+              <w:t>referenceId</w:t>
+            </w:r>
+            <w:proofErr w:type="spellEnd"/>
+            <w:r>
+              <w:rPr>
+                <w:rFonts w:ascii="Times New Roman" w:hAnsi="Times New Roman" w:cs="Times New Roman"/>
+                <w:b w:val="0"/>
+                <w:sz w:val="24"/>
+                <w:szCs w:val="24"/>
+              </w:rPr>
+              <w:t xml:space="preserve"> and </w:t>
             </w:r>
             <w:proofErr w:type="spellStart"/>
             <w:r>
@@ -11994,7 +12035,25 @@
           <w:sz w:val="32"/>
           <w:szCs w:val="32"/>
         </w:rPr>
-        <w:t xml:space="preserve"> (iv)</w:t>
+        <w:t xml:space="preserve"> (</w:t>
+      </w:r>
+      <w:proofErr w:type="gramStart"/>
+      <w:r>
+        <w:rPr>
+          <w:rFonts w:ascii="Times New Roman" w:hAnsi="Times New Roman" w:cs="Times New Roman"/>
+          <w:sz w:val="32"/>
+          <w:szCs w:val="32"/>
+        </w:rPr>
+        <w:t>iv</w:t>
+      </w:r>
+      <w:proofErr w:type="gramEnd"/>
+      <w:r>
+        <w:rPr>
+          <w:rFonts w:ascii="Times New Roman" w:hAnsi="Times New Roman" w:cs="Times New Roman"/>
+          <w:sz w:val="32"/>
+          <w:szCs w:val="32"/>
+        </w:rPr>
+        <w:t>)</w:t>
       </w:r>
       <w:r>
         <w:rPr>
@@ -12010,7 +12069,15 @@
           <w:sz w:val="32"/>
           <w:szCs w:val="32"/>
         </w:rPr>
-        <w:t>Fabric/Price Calculation Get Entry</w:t>
+        <w:t>Fabric/Price-</w:t>
+      </w:r>
+      <w:r>
+        <w:rPr>
+          <w:rFonts w:ascii="Times New Roman" w:hAnsi="Times New Roman" w:cs="Times New Roman"/>
+          <w:sz w:val="32"/>
+          <w:szCs w:val="32"/>
+        </w:rPr>
+        <w:t>Calculation Get</w:t>
       </w:r>
       <w:r>
         <w:rPr>
@@ -12269,8 +12336,21 @@
                 <w:szCs w:val="24"/>
                 <w:shd w:val="clear" w:color="auto" w:fill="FFFFFF"/>
               </w:rPr>
-              <w:t>all/:referenceId</w:t>
-            </w:r>
+              <w:t>all/:</w:t>
+            </w:r>
+            <w:proofErr w:type="spellStart"/>
+            <w:r>
+              <w:rPr>
+                <w:rFonts w:ascii="Times New Roman" w:hAnsi="Times New Roman" w:cs="Times New Roman"/>
+                <w:b w:val="0"/>
+                <w:color w:val="auto"/>
+                <w:sz w:val="24"/>
+                <w:szCs w:val="24"/>
+                <w:shd w:val="clear" w:color="auto" w:fill="FFFFFF"/>
+              </w:rPr>
+              <w:t>referenceId</w:t>
+            </w:r>
+            <w:proofErr w:type="spellEnd"/>
           </w:p>
         </w:tc>
       </w:tr>
@@ -17488,7 +17568,15 @@
           <w:sz w:val="32"/>
           <w:szCs w:val="32"/>
         </w:rPr>
-        <w:t>Fabric/Price Calculation Get Reference Id</w:t>
+        <w:t>Fabric/Price-</w:t>
+      </w:r>
+      <w:r>
+        <w:rPr>
+          <w:rFonts w:ascii="Times New Roman" w:hAnsi="Times New Roman" w:cs="Times New Roman"/>
+          <w:sz w:val="32"/>
+          <w:szCs w:val="32"/>
+        </w:rPr>
+        <w:t>Calculation Get Reference Id</w:t>
       </w:r>
       <w:r>
         <w:rPr>
@@ -18429,7 +18517,7 @@
           <w:sz w:val="32"/>
           <w:szCs w:val="32"/>
         </w:rPr>
-        <w:t>Fabric/Price Calculation Get</w:t>
+        <w:t>Fabric/Price-</w:t>
       </w:r>
       <w:r>
         <w:rPr>
@@ -18437,25 +18525,15 @@
           <w:sz w:val="32"/>
           <w:szCs w:val="32"/>
         </w:rPr>
-        <w:t xml:space="preserve"> </w:t>
+        <w:t>Calculation Get</w:t>
       </w:r>
-      <w:proofErr w:type="gramStart"/>
       <w:r>
         <w:rPr>
           <w:rFonts w:ascii="Times New Roman" w:hAnsi="Times New Roman" w:cs="Times New Roman"/>
           <w:sz w:val="32"/>
           <w:szCs w:val="32"/>
         </w:rPr>
-        <w:t>By</w:t>
-      </w:r>
-      <w:proofErr w:type="gramEnd"/>
-      <w:r>
-        <w:rPr>
-          <w:rFonts w:ascii="Times New Roman" w:hAnsi="Times New Roman" w:cs="Times New Roman"/>
-          <w:sz w:val="32"/>
-          <w:szCs w:val="32"/>
-        </w:rPr>
-        <w:t xml:space="preserve"> </w:t>
+        <w:t xml:space="preserve"> By </w:t>
       </w:r>
       <w:proofErr w:type="spellStart"/>
       <w:r>

</xml_diff>